<commit_message>
Finished refactoring for time-being
</commit_message>
<xml_diff>
--- a/ParseMusicEntries/src/main/resources/finalized collections/AAS Split/MA Worcester, American Antiquarian Society--sacred music INVENTORY - 1.docx
+++ b/ParseMusicEntries/src/main/resources/finalized collections/AAS Split/MA Worcester, American Antiquarian Society--sacred music INVENTORY - 1.docx
@@ -2487,7 +2487,6 @@
           <w:rFonts w:ascii="Cambria" w:hAnsi="Cambria"/>
           <w:lang w:val="it-IT"/>
         </w:rPr>
-        <w:lastRenderedPageBreak/>
         <w:t xml:space="preserve">Clarke, S., Jr. (1814) – 134 </w:t>
       </w:r>
     </w:p>
@@ -3291,7 +3290,6 @@
         <w:rPr>
           <w:rFonts w:ascii="Cambria" w:hAnsi="Cambria"/>
         </w:rPr>
-        <w:lastRenderedPageBreak/>
         <w:t xml:space="preserve">Dodge, S. C. – 131 </w:t>
       </w:r>
     </w:p>
@@ -4116,7 +4114,6 @@
           <w:rFonts w:ascii="Cambria" w:hAnsi="Cambria"/>
           <w:lang w:val="sv-SE"/>
         </w:rPr>
-        <w:lastRenderedPageBreak/>
         <w:t xml:space="preserve">Gardner, John – 189 </w:t>
       </w:r>
     </w:p>
@@ -4948,7 +4945,6 @@
         <w:rPr>
           <w:rFonts w:ascii="Cambria" w:hAnsi="Cambria"/>
         </w:rPr>
-        <w:lastRenderedPageBreak/>
         <w:t>Hemp[</w:t>
       </w:r>
       <w:proofErr w:type="spellStart"/>
@@ -5805,7 +5801,6 @@
         <w:rPr>
           <w:rFonts w:ascii="Cambria" w:hAnsi="Cambria"/>
         </w:rPr>
-        <w:lastRenderedPageBreak/>
         <w:t xml:space="preserve">Knowlton, Robert – 30 </w:t>
       </w:r>
     </w:p>
@@ -6660,7 +6655,6 @@
         <w:rPr>
           <w:rFonts w:ascii="Cambria" w:hAnsi="Cambria"/>
         </w:rPr>
-        <w:lastRenderedPageBreak/>
         <w:t>Middlebrook</w:t>
       </w:r>
       <w:proofErr w:type="spellEnd"/>
@@ -7530,7 +7524,6 @@
         <w:rPr>
           <w:rFonts w:ascii="Cambria" w:hAnsi="Cambria"/>
         </w:rPr>
-        <w:lastRenderedPageBreak/>
         <w:t xml:space="preserve">Patten, T. (18[24?], 1808) – 353 </w:t>
       </w:r>
     </w:p>
@@ -8379,7 +8372,6 @@
           <w:rFonts w:ascii="Cambria" w:hAnsi="Cambria"/>
           <w:lang w:val="sv-SE"/>
         </w:rPr>
-        <w:lastRenderedPageBreak/>
         <w:t xml:space="preserve">[Roya?]ll, Sidney – 349 </w:t>
       </w:r>
     </w:p>
@@ -9213,7 +9205,6 @@
         <w:rPr>
           <w:rFonts w:ascii="Cambria" w:hAnsi="Cambria"/>
         </w:rPr>
-        <w:lastRenderedPageBreak/>
         <w:t>Starkey (</w:t>
       </w:r>
       <w:proofErr w:type="spellStart"/>
@@ -10146,7 +10137,6 @@
         <w:rPr>
           <w:rFonts w:ascii="Cambria" w:hAnsi="Cambria"/>
         </w:rPr>
-        <w:lastRenderedPageBreak/>
         <w:t xml:space="preserve">Tyler, Martha – 78 </w:t>
       </w:r>
     </w:p>
@@ -10964,7 +10954,6 @@
         <w:rPr>
           <w:rFonts w:ascii="Cambria" w:hAnsi="Cambria"/>
         </w:rPr>
-        <w:lastRenderedPageBreak/>
         <w:t>Withers, Michael J. (Strasburg, Lancaster County, PA) – 6</w:t>
       </w:r>
     </w:p>
@@ -11179,16 +11168,16 @@
         <w:rPr>
           <w:i/>
         </w:rPr>
-        <w:t>The Evening Star.  2nd ed.</w:t>
-      </w:r>
-      <w:r>
-        <w:rPr>
-          <w:i/>
-        </w:rPr>
-        <w:t xml:space="preserve">  </w:t>
-      </w:r>
-      <w:r>
-        <w:t xml:space="preserve">Utica, N. Y.: William Williams, for </w:t>
+        <w:t>The Evening Star</w:t>
+      </w:r>
+      <w:r>
+        <w:t>.  2nd ed.</w:t>
+      </w:r>
+      <w:r>
+        <w:t xml:space="preserve">  Utica</w:t>
+      </w:r>
+      <w:r>
+        <w:t xml:space="preserve">, N. Y.: William Williams, for </w:t>
       </w:r>
       <w:proofErr w:type="spellStart"/>
       <w:r>
@@ -11888,7 +11877,6 @@
     </w:p>
     <w:p>
       <w:r>
-        <w:lastRenderedPageBreak/>
         <w:tab/>
       </w:r>
       <w:r>
@@ -12273,7 +12261,15 @@
         <w:t>rd</w:t>
       </w:r>
       <w:r>
-        <w:t xml:space="preserve"> ed.  Philadelphia: John McCulloch, 1790.  Complete, with 6 additional leaves </w:t>
+        <w:t xml:space="preserve"> </w:t>
+      </w:r>
+      <w:bookmarkStart w:id="0" w:name="_GoBack"/>
+      <w:r>
+        <w:t>ed.</w:t>
+      </w:r>
+      <w:bookmarkEnd w:id="0"/>
+      <w:r>
+        <w:t xml:space="preserve">  Philadelphia: John McCulloch, 1790.  Complete, with 6 additional leaves </w:t>
       </w:r>
       <w:r>
         <w:t>containing MS. music (a. l. [1-4] folded in—almost double length; a. l.  [5-6] fragment</w:t>
@@ -12796,11 +12792,7 @@
       </w:r>
       <w:proofErr w:type="spellEnd"/>
       <w:r>
-        <w:t xml:space="preserve">, </w:t>
-      </w:r>
-      <w:r>
-        <w:lastRenderedPageBreak/>
-        <w:t xml:space="preserve">Andrew.  </w:t>
+        <w:t xml:space="preserve">, Andrew.  </w:t>
       </w:r>
       <w:r>
         <w:rPr>
@@ -13904,7 +13896,6 @@
       </w:r>
       <w:proofErr w:type="spellStart"/>
       <w:r>
-        <w:lastRenderedPageBreak/>
         <w:t>Adgate</w:t>
       </w:r>
       <w:proofErr w:type="spellEnd"/>
@@ -15290,7 +15281,6 @@
     <w:p>
       <w:proofErr w:type="gramStart"/>
       <w:r>
-        <w:lastRenderedPageBreak/>
         <w:t xml:space="preserve">9.  </w:t>
       </w:r>
       <w:r>
@@ -16342,7 +16332,6 @@
         </w:rPr>
       </w:pPr>
       <w:r>
-        <w:lastRenderedPageBreak/>
         <w:tab/>
       </w:r>
       <w:r>
@@ -17121,7 +17110,6 @@
     </w:p>
     <w:p>
       <w:r>
-        <w:lastRenderedPageBreak/>
         <w:tab/>
         <w:t>MS. music book (6) with no owner’s name</w:t>
       </w:r>
@@ -17491,11 +17479,16 @@
           <w:i/>
           <w:iCs/>
         </w:rPr>
-        <w:t>The New York &amp; Vermont Collection of Sacred Harmony.  2</w:t>
-      </w:r>
-      <w:r>
-        <w:rPr>
-          <w:i/>
+        <w:t xml:space="preserve">The New York &amp; Vermont Collection of Sacred Harmony.  </w:t>
+      </w:r>
+      <w:r>
+        <w:rPr>
+          <w:iCs/>
+        </w:rPr>
+        <w:t>2</w:t>
+      </w:r>
+      <w:r>
+        <w:rPr>
           <w:iCs/>
           <w:vertAlign w:val="superscript"/>
         </w:rPr>
@@ -17503,10 +17496,16 @@
       </w:r>
       <w:r>
         <w:rPr>
-          <w:i/>
           <w:iCs/>
         </w:rPr>
-        <w:t xml:space="preserve"> ed.  </w:t>
+        <w:t xml:space="preserve"> ed.</w:t>
+      </w:r>
+      <w:r>
+        <w:rPr>
+          <w:i/>
+          <w:iCs/>
+        </w:rPr>
+        <w:t xml:space="preserve">  </w:t>
       </w:r>
       <w:r>
         <w:t xml:space="preserve">  Albany: the proprietor, [1804]</w:t>
@@ -17573,7 +17572,6 @@
     <w:p>
       <w:proofErr w:type="gramStart"/>
       <w:r>
-        <w:lastRenderedPageBreak/>
         <w:t xml:space="preserve">19.  </w:t>
       </w:r>
       <w:r>
@@ -17593,11 +17591,16 @@
           <w:i/>
           <w:iCs/>
         </w:rPr>
-        <w:t>The New York &amp; Vermont Collection of Sacred Harmony.  2</w:t>
-      </w:r>
-      <w:r>
-        <w:rPr>
-          <w:i/>
+        <w:t xml:space="preserve">The New York &amp; Vermont Collection of Sacred Harmony.  </w:t>
+      </w:r>
+      <w:r>
+        <w:rPr>
+          <w:iCs/>
+        </w:rPr>
+        <w:t>2</w:t>
+      </w:r>
+      <w:r>
+        <w:rPr>
           <w:iCs/>
           <w:vertAlign w:val="superscript"/>
         </w:rPr>
@@ -17605,13 +17608,15 @@
       </w:r>
       <w:r>
         <w:rPr>
-          <w:i/>
           <w:iCs/>
         </w:rPr>
         <w:t xml:space="preserve"> ed.  </w:t>
       </w:r>
       <w:r>
-        <w:t xml:space="preserve">  Albany, [1804-1806]].  Lacks 1</w:t>
+        <w:t xml:space="preserve">  </w:t>
+      </w:r>
+      <w:r>
+        <w:t>Albany, [1804-1806]].  Lacks 1</w:t>
       </w:r>
       <w:r>
         <w:rPr>
@@ -17733,11 +17738,16 @@
           <w:i/>
           <w:iCs/>
         </w:rPr>
-        <w:t>The New York &amp; Vermont Collection of Sacred Harmony.  2</w:t>
-      </w:r>
-      <w:r>
-        <w:rPr>
-          <w:i/>
+        <w:t xml:space="preserve">The New York &amp; Vermont Collection of Sacred Harmony. </w:t>
+      </w:r>
+      <w:r>
+        <w:rPr>
+          <w:iCs/>
+        </w:rPr>
+        <w:t xml:space="preserve"> 2</w:t>
+      </w:r>
+      <w:r>
+        <w:rPr>
           <w:iCs/>
           <w:vertAlign w:val="superscript"/>
         </w:rPr>
@@ -17745,13 +17755,15 @@
       </w:r>
       <w:r>
         <w:rPr>
-          <w:i/>
           <w:iCs/>
         </w:rPr>
         <w:t xml:space="preserve"> ed.  </w:t>
       </w:r>
       <w:r>
-        <w:t xml:space="preserve">  Albany: the proprietor, [1805].  Complete.  </w:t>
+        <w:t xml:space="preserve">  </w:t>
+      </w:r>
+      <w:r>
+        <w:t xml:space="preserve">Albany: the proprietor, [1805].  Complete.  </w:t>
       </w:r>
       <w:r>
         <w:rPr>
@@ -17854,11 +17866,16 @@
           <w:i/>
           <w:iCs/>
         </w:rPr>
-        <w:t>The New York &amp; Vermont Collection of Sacred Harmony.  2</w:t>
-      </w:r>
-      <w:r>
-        <w:rPr>
-          <w:i/>
+        <w:t xml:space="preserve">The New York &amp; Vermont Collection of Sacred Harmony. </w:t>
+      </w:r>
+      <w:r>
+        <w:rPr>
+          <w:iCs/>
+        </w:rPr>
+        <w:t xml:space="preserve"> 2</w:t>
+      </w:r>
+      <w:r>
+        <w:rPr>
           <w:iCs/>
           <w:vertAlign w:val="superscript"/>
         </w:rPr>
@@ -17866,10 +17883,16 @@
       </w:r>
       <w:r>
         <w:rPr>
-          <w:i/>
           <w:iCs/>
         </w:rPr>
-        <w:t xml:space="preserve"> ed.  </w:t>
+        <w:t xml:space="preserve"> ed.</w:t>
+      </w:r>
+      <w:r>
+        <w:rPr>
+          <w:i/>
+          <w:iCs/>
+        </w:rPr>
+        <w:t xml:space="preserve">  </w:t>
       </w:r>
       <w:r>
         <w:t xml:space="preserve">Albany: Backus and Whiting, [1806?].  Complete.  </w:t>
@@ -18168,19 +18191,18 @@
         <w:rPr>
           <w:i/>
         </w:rPr>
-        <w:t>.  3</w:t>
-      </w:r>
-      <w:r>
-        <w:rPr>
-          <w:i/>
+        <w:t xml:space="preserve">.  </w:t>
+      </w:r>
+      <w:r>
+        <w:t>3</w:t>
+      </w:r>
+      <w:r>
+        <w:rPr>
           <w:vertAlign w:val="superscript"/>
         </w:rPr>
         <w:t>rd</w:t>
       </w:r>
       <w:r>
-        <w:rPr>
-          <w:i/>
-        </w:rPr>
         <w:t xml:space="preserve"> ed.  </w:t>
       </w:r>
       <w:r>
@@ -18380,7 +18402,6 @@
     <w:p/>
     <w:p>
       <w:r>
-        <w:lastRenderedPageBreak/>
         <w:t xml:space="preserve">24.  </w:t>
       </w:r>
       <w:r>
@@ -18391,11 +18412,16 @@
           <w:i/>
           <w:iCs/>
         </w:rPr>
-        <w:t>The Middlesex Harmony.  2</w:t>
-      </w:r>
-      <w:r>
-        <w:rPr>
-          <w:i/>
+        <w:t xml:space="preserve">The Middlesex Harmony.  </w:t>
+      </w:r>
+      <w:r>
+        <w:rPr>
+          <w:iCs/>
+        </w:rPr>
+        <w:t>2</w:t>
+      </w:r>
+      <w:r>
+        <w:rPr>
           <w:iCs/>
           <w:vertAlign w:val="superscript"/>
         </w:rPr>
@@ -18403,10 +18429,16 @@
       </w:r>
       <w:r>
         <w:rPr>
-          <w:i/>
           <w:iCs/>
         </w:rPr>
-        <w:t xml:space="preserve"> ed.  </w:t>
+        <w:t xml:space="preserve"> ed.</w:t>
+      </w:r>
+      <w:r>
+        <w:rPr>
+          <w:i/>
+          <w:iCs/>
+        </w:rPr>
+        <w:t xml:space="preserve">  </w:t>
       </w:r>
       <w:r>
         <w:t xml:space="preserve">Boston: Isaiah Thomas and Ebenezer T. Andrews, 1803.  Complete; pagination (corrected from </w:t>
@@ -19281,7 +19313,6 @@
     </w:p>
     <w:p>
       <w:r>
-        <w:lastRenderedPageBreak/>
         <w:tab/>
       </w:r>
       <w:r>
@@ -20632,7 +20663,6 @@
     </w:p>
     <w:p>
       <w:r>
-        <w:lastRenderedPageBreak/>
         <w:tab/>
       </w:r>
       <w:r>
@@ -21320,23 +21350,25 @@
         <w:rPr>
           <w:i/>
         </w:rPr>
-        <w:t>.  5</w:t>
-      </w:r>
-      <w:r>
-        <w:rPr>
-          <w:i/>
+        <w:t xml:space="preserve">.  </w:t>
+      </w:r>
+      <w:r>
+        <w:t>5</w:t>
+      </w:r>
+      <w:r>
+        <w:rPr>
           <w:vertAlign w:val="superscript"/>
         </w:rPr>
         <w:t>th</w:t>
       </w:r>
       <w:r>
-        <w:rPr>
-          <w:i/>
-        </w:rPr>
         <w:t xml:space="preserve"> ed.  </w:t>
       </w:r>
       <w:r>
-        <w:t>Newburyport, Mass.: Daniel Bailey [</w:t>
+        <w:t>Newburyport</w:t>
+      </w:r>
+      <w:r>
+        <w:t>, Mass.: Daniel Bailey [</w:t>
       </w:r>
       <w:r>
         <w:rPr>
@@ -21629,23 +21661,25 @@
         <w:rPr>
           <w:i/>
         </w:rPr>
-        <w:t>.  6</w:t>
-      </w:r>
-      <w:r>
-        <w:rPr>
-          <w:i/>
+        <w:t xml:space="preserve">. </w:t>
+      </w:r>
+      <w:r>
+        <w:t xml:space="preserve"> 6</w:t>
+      </w:r>
+      <w:r>
+        <w:rPr>
           <w:vertAlign w:val="superscript"/>
         </w:rPr>
         <w:t>th</w:t>
       </w:r>
       <w:r>
-        <w:rPr>
-          <w:i/>
-        </w:rPr>
         <w:t xml:space="preserve"> ed.  </w:t>
       </w:r>
       <w:r>
-        <w:t>Newburyport, Mass.: Daniel Bailey [</w:t>
+        <w:t>Newburyport</w:t>
+      </w:r>
+      <w:r>
+        <w:t>, Mass.: Daniel Bailey [</w:t>
       </w:r>
       <w:r>
         <w:rPr>
@@ -21669,14 +21703,7 @@
         <w:rPr>
           <w:i/>
         </w:rPr>
-        <w:t xml:space="preserve">The </w:t>
-      </w:r>
-      <w:r>
-        <w:rPr>
-          <w:i/>
-        </w:rPr>
-        <w:lastRenderedPageBreak/>
-        <w:t xml:space="preserve">American Harmony, or Universal </w:t>
+        <w:t xml:space="preserve">The American Harmony, or Universal </w:t>
       </w:r>
       <w:proofErr w:type="spellStart"/>
       <w:r>
@@ -21914,20 +21941,25 @@
         <w:rPr>
           <w:i/>
         </w:rPr>
-        <w:t>.  7</w:t>
-      </w:r>
-      <w:r>
-        <w:rPr>
-          <w:i/>
+        <w:t xml:space="preserve">.  </w:t>
+      </w:r>
+      <w:r>
+        <w:t>7</w:t>
+      </w:r>
+      <w:r>
+        <w:rPr>
           <w:vertAlign w:val="superscript"/>
         </w:rPr>
         <w:t>th</w:t>
       </w:r>
       <w:r>
-        <w:rPr>
-          <w:i/>
-        </w:rPr>
-        <w:t xml:space="preserve"> ed.  </w:t>
+        <w:t xml:space="preserve"> ed.</w:t>
+      </w:r>
+      <w:r>
+        <w:rPr>
+          <w:i/>
+        </w:rPr>
+        <w:t xml:space="preserve">  </w:t>
       </w:r>
       <w:r>
         <w:t>Newburyport, Mass.: Daniel Bayley, 1771.  [2</w:t>
@@ -22070,20 +22102,25 @@
         <w:rPr>
           <w:i/>
         </w:rPr>
-        <w:t>.  8</w:t>
-      </w:r>
-      <w:r>
-        <w:rPr>
-          <w:i/>
+        <w:t xml:space="preserve">.  </w:t>
+      </w:r>
+      <w:r>
+        <w:t>8</w:t>
+      </w:r>
+      <w:r>
+        <w:rPr>
           <w:vertAlign w:val="superscript"/>
         </w:rPr>
         <w:t>th</w:t>
       </w:r>
       <w:r>
-        <w:rPr>
-          <w:i/>
-        </w:rPr>
-        <w:t xml:space="preserve"> ed.  </w:t>
+        <w:t xml:space="preserve"> ed.</w:t>
+      </w:r>
+      <w:r>
+        <w:rPr>
+          <w:i/>
+        </w:rPr>
+        <w:t xml:space="preserve">  </w:t>
       </w:r>
       <w:r>
         <w:t>Newburyport, Mass.: Daniel Bayley, 1773.  [2</w:t>
@@ -22567,20 +22604,25 @@
         <w:rPr>
           <w:i/>
         </w:rPr>
-        <w:t>.  8</w:t>
-      </w:r>
-      <w:r>
-        <w:rPr>
-          <w:i/>
+        <w:t xml:space="preserve">.  </w:t>
+      </w:r>
+      <w:r>
+        <w:t>8</w:t>
+      </w:r>
+      <w:r>
+        <w:rPr>
           <w:vertAlign w:val="superscript"/>
         </w:rPr>
         <w:t>th</w:t>
       </w:r>
       <w:r>
-        <w:rPr>
-          <w:i/>
-        </w:rPr>
-        <w:t xml:space="preserve"> ed.  </w:t>
+        <w:t xml:space="preserve"> ed.</w:t>
+      </w:r>
+      <w:r>
+        <w:rPr>
+          <w:i/>
+        </w:rPr>
+        <w:t xml:space="preserve">  </w:t>
       </w:r>
       <w:r>
         <w:t>Newburyport, Mass.: Daniel Bayley, 1774.  [2</w:t>
@@ -23411,11 +23453,7 @@
         <w:t xml:space="preserve"> fitted to the Tunes used in Churches.</w:t>
       </w:r>
       <w:r>
-        <w:t xml:space="preserve">  Boston: for Nicholas Bowes, 1774.  Not examined for </w:t>
-      </w:r>
-      <w:r>
-        <w:lastRenderedPageBreak/>
-        <w:t>completeness.</w:t>
+        <w:t xml:space="preserve">  Boston: for Nicholas Bowes, 1774.  Not examined for completeness.</w:t>
       </w:r>
       <w:r>
         <w:t xml:space="preserve">  </w:t>
@@ -23517,11 +23555,16 @@
           <w:i/>
           <w:iCs/>
         </w:rPr>
-        <w:t>The Essex Harmony.  [2</w:t>
-      </w:r>
-      <w:r>
-        <w:rPr>
-          <w:i/>
+        <w:t xml:space="preserve">The Essex Harmony.  </w:t>
+      </w:r>
+      <w:r>
+        <w:rPr>
+          <w:iCs/>
+        </w:rPr>
+        <w:t>[2</w:t>
+      </w:r>
+      <w:r>
+        <w:rPr>
           <w:iCs/>
           <w:vertAlign w:val="superscript"/>
         </w:rPr>
@@ -23529,13 +23572,15 @@
       </w:r>
       <w:r>
         <w:rPr>
-          <w:i/>
           <w:iCs/>
         </w:rPr>
         <w:t xml:space="preserve"> ed.]  </w:t>
       </w:r>
       <w:r>
-        <w:t>Newburyport, Mass.: the author, 1771.  Complete.  BOUND WITH Brady, N[</w:t>
+        <w:t>Newburyport</w:t>
+      </w:r>
+      <w:r>
+        <w:t>, Mass.: the author, 1771.  Complete.  BOUND WITH Brady, N[</w:t>
       </w:r>
       <w:proofErr w:type="spellStart"/>
       <w:r>
@@ -23696,11 +23741,16 @@
           <w:i/>
           <w:iCs/>
         </w:rPr>
-        <w:t>The Essex Harmony.  [2</w:t>
-      </w:r>
-      <w:r>
-        <w:rPr>
-          <w:i/>
+        <w:t>The Essex Harmony.</w:t>
+      </w:r>
+      <w:r>
+        <w:rPr>
+          <w:iCs/>
+        </w:rPr>
+        <w:t xml:space="preserve">  [2</w:t>
+      </w:r>
+      <w:r>
+        <w:rPr>
           <w:iCs/>
           <w:vertAlign w:val="superscript"/>
         </w:rPr>
@@ -23708,10 +23758,16 @@
       </w:r>
       <w:r>
         <w:rPr>
-          <w:i/>
           <w:iCs/>
         </w:rPr>
-        <w:t xml:space="preserve"> ed.]  </w:t>
+        <w:t xml:space="preserve"> ed.]</w:t>
+      </w:r>
+      <w:r>
+        <w:rPr>
+          <w:i/>
+          <w:iCs/>
+        </w:rPr>
+        <w:t xml:space="preserve">  </w:t>
       </w:r>
       <w:r>
         <w:t>N</w:t>
@@ -23837,11 +23893,16 @@
           <w:i/>
           <w:iCs/>
         </w:rPr>
-        <w:t>The Essex Harmony.  [2</w:t>
-      </w:r>
-      <w:r>
-        <w:rPr>
-          <w:i/>
+        <w:t xml:space="preserve">The Essex Harmony.  </w:t>
+      </w:r>
+      <w:r>
+        <w:rPr>
+          <w:iCs/>
+        </w:rPr>
+        <w:t>[2</w:t>
+      </w:r>
+      <w:r>
+        <w:rPr>
           <w:iCs/>
           <w:vertAlign w:val="superscript"/>
         </w:rPr>
@@ -23849,10 +23910,16 @@
       </w:r>
       <w:r>
         <w:rPr>
-          <w:i/>
           <w:iCs/>
         </w:rPr>
-        <w:t xml:space="preserve"> ed.]  </w:t>
+        <w:t xml:space="preserve"> ed.]</w:t>
+      </w:r>
+      <w:r>
+        <w:rPr>
+          <w:i/>
+          <w:iCs/>
+        </w:rPr>
+        <w:t xml:space="preserve">  </w:t>
       </w:r>
       <w:r>
         <w:t>Newburyport, Mass.: the author, 1771.  Lacks pp. 17-18.  BOUND WITH Brady, N[</w:t>
@@ -24019,11 +24086,16 @@
           <w:i/>
           <w:iCs/>
         </w:rPr>
-        <w:t>The Essex Harmony.  [3</w:t>
-      </w:r>
-      <w:r>
-        <w:rPr>
-          <w:i/>
+        <w:t xml:space="preserve">The Essex Harmony. </w:t>
+      </w:r>
+      <w:r>
+        <w:rPr>
+          <w:iCs/>
+        </w:rPr>
+        <w:t xml:space="preserve"> [3</w:t>
+      </w:r>
+      <w:r>
+        <w:rPr>
           <w:iCs/>
           <w:vertAlign w:val="superscript"/>
         </w:rPr>
@@ -24031,7 +24103,6 @@
       </w:r>
       <w:r>
         <w:rPr>
-          <w:i/>
           <w:iCs/>
         </w:rPr>
         <w:t xml:space="preserve"> ed.]  </w:t>
@@ -24078,7 +24149,6 @@
         </w:rPr>
       </w:pPr>
       <w:r>
-        <w:lastRenderedPageBreak/>
         <w:tab/>
       </w:r>
       <w:r>
@@ -24102,11 +24172,16 @@
           <w:i/>
           <w:iCs/>
         </w:rPr>
-        <w:t>The Essex Harmony.  [3</w:t>
-      </w:r>
-      <w:r>
-        <w:rPr>
-          <w:i/>
+        <w:t xml:space="preserve">The Essex Harmony.  </w:t>
+      </w:r>
+      <w:r>
+        <w:rPr>
+          <w:iCs/>
+        </w:rPr>
+        <w:t>[3</w:t>
+      </w:r>
+      <w:r>
+        <w:rPr>
           <w:iCs/>
           <w:vertAlign w:val="superscript"/>
         </w:rPr>
@@ -24114,10 +24189,16 @@
       </w:r>
       <w:r>
         <w:rPr>
-          <w:i/>
           <w:iCs/>
         </w:rPr>
-        <w:t xml:space="preserve"> ed.]  </w:t>
+        <w:t xml:space="preserve"> ed.]</w:t>
+      </w:r>
+      <w:r>
+        <w:rPr>
+          <w:i/>
+          <w:iCs/>
+        </w:rPr>
+        <w:t xml:space="preserve">  </w:t>
       </w:r>
       <w:r>
         <w:t xml:space="preserve">Newburyport, Mass.: the author, 1772.  </w:t>
@@ -24401,11 +24482,16 @@
           <w:i/>
           <w:iCs/>
         </w:rPr>
-        <w:t>The Essex Harmony.  [3</w:t>
-      </w:r>
-      <w:r>
-        <w:rPr>
-          <w:i/>
+        <w:t xml:space="preserve">The Essex Harmony.  </w:t>
+      </w:r>
+      <w:r>
+        <w:rPr>
+          <w:iCs/>
+        </w:rPr>
+        <w:t>[3</w:t>
+      </w:r>
+      <w:r>
+        <w:rPr>
           <w:iCs/>
           <w:vertAlign w:val="superscript"/>
         </w:rPr>
@@ -24413,7 +24499,6 @@
       </w:r>
       <w:r>
         <w:rPr>
-          <w:i/>
           <w:iCs/>
         </w:rPr>
         <w:t xml:space="preserve"> ed.]  </w:t>
@@ -24586,11 +24671,16 @@
           <w:i/>
           <w:iCs/>
         </w:rPr>
-        <w:t>The Essex Harmony.  [3</w:t>
-      </w:r>
-      <w:r>
-        <w:rPr>
-          <w:i/>
+        <w:t xml:space="preserve">The Essex Harmony.  </w:t>
+      </w:r>
+      <w:r>
+        <w:rPr>
+          <w:iCs/>
+        </w:rPr>
+        <w:t>[3</w:t>
+      </w:r>
+      <w:r>
+        <w:rPr>
           <w:iCs/>
           <w:vertAlign w:val="superscript"/>
         </w:rPr>
@@ -24598,10 +24688,16 @@
       </w:r>
       <w:r>
         <w:rPr>
-          <w:i/>
           <w:iCs/>
         </w:rPr>
-        <w:t xml:space="preserve"> ed.]  </w:t>
+        <w:t xml:space="preserve"> ed.]</w:t>
+      </w:r>
+      <w:r>
+        <w:rPr>
+          <w:i/>
+          <w:iCs/>
+        </w:rPr>
+        <w:t xml:space="preserve">  </w:t>
       </w:r>
       <w:r>
         <w:t xml:space="preserve">Newburyport, Mass.: the author, 1772.  </w:t>
@@ -24715,7 +24811,6 @@
         </w:rPr>
       </w:pPr>
       <w:r>
-        <w:lastRenderedPageBreak/>
         <w:tab/>
       </w:r>
       <w:r>
@@ -24739,11 +24834,16 @@
           <w:i/>
           <w:iCs/>
         </w:rPr>
-        <w:t>The Essex Harmony.  [3</w:t>
-      </w:r>
-      <w:r>
-        <w:rPr>
-          <w:i/>
+        <w:t xml:space="preserve">The Essex Harmony.  </w:t>
+      </w:r>
+      <w:r>
+        <w:rPr>
+          <w:iCs/>
+        </w:rPr>
+        <w:t>[3</w:t>
+      </w:r>
+      <w:r>
+        <w:rPr>
           <w:iCs/>
           <w:vertAlign w:val="superscript"/>
         </w:rPr>
@@ -24751,7 +24851,6 @@
       </w:r>
       <w:r>
         <w:rPr>
-          <w:i/>
           <w:iCs/>
         </w:rPr>
         <w:t xml:space="preserve"> ed.]  </w:t>
@@ -25873,8 +25972,6 @@
       <w:r>
         <w:t xml:space="preserve"> part missing</w:t>
       </w:r>
-      <w:bookmarkStart w:id="0" w:name="_GoBack"/>
-      <w:bookmarkEnd w:id="0"/>
     </w:p>
     <w:p>
       <w:r>
@@ -25971,7 +26068,6 @@
     </w:p>
     <w:p>
       <w:r>
-        <w:lastRenderedPageBreak/>
         <w:tab/>
       </w:r>
       <w:r>
@@ -28874,7 +28970,7 @@
 </file>
 
 <file path=customXml/itemProps1.xml><?xml version="1.0" encoding="utf-8"?>
-<ds:datastoreItem xmlns:ds="http://schemas.openxmlformats.org/officeDocument/2006/customXml" ds:itemID="{2EF14F93-A7B8-4712-85D6-6B07800B8015}">
+<ds:datastoreItem xmlns:ds="http://schemas.openxmlformats.org/officeDocument/2006/customXml" ds:itemID="{CEFFD5E4-659A-496B-917A-566FE5507BC7}">
   <ds:schemaRefs>
     <ds:schemaRef ds:uri="http://schemas.openxmlformats.org/officeDocument/2006/bibliography"/>
   </ds:schemaRefs>

</xml_diff>